<commit_message>
Vergader info aangepast voor 04-03-2015
</commit_message>
<xml_diff>
--- a/Vergadering Info.docx
+++ b/Vergadering Info.docx
@@ -118,10 +118,7 @@
     </w:p>
     <w:p>
       <w:r>
-        <w:t>rutger.va</w:t>
-      </w:r>
-      <w:r>
-        <w:t>n.teutem@gmail.com - voorzitter</w:t>
+        <w:t>rutger.van.teutem@gmail.com - voorzitter</w:t>
       </w:r>
     </w:p>
     <w:p>
@@ -308,8 +305,8 @@
                 <wp:positionV relativeFrom="paragraph">
                   <wp:posOffset>177800</wp:posOffset>
                 </wp:positionV>
-                <wp:extent cx="5229225" cy="2181225"/>
-                <wp:effectExtent l="0" t="0" r="28575" b="28575"/>
+                <wp:extent cx="5229225" cy="2381250"/>
+                <wp:effectExtent l="0" t="0" r="28575" b="19050"/>
                 <wp:wrapNone/>
                 <wp:docPr id="5" name="Rounded Rectangle 5"/>
                 <wp:cNvGraphicFramePr/>
@@ -320,7 +317,7 @@
                       <wps:spPr>
                         <a:xfrm>
                           <a:off x="0" y="0"/>
-                          <a:ext cx="5229225" cy="2181225"/>
+                          <a:ext cx="5229225" cy="2381250"/>
                         </a:xfrm>
                         <a:prstGeom prst="roundRect">
                           <a:avLst/>
@@ -368,7 +365,7 @@
           </mc:Choice>
           <mc:Fallback>
             <w:pict>
-              <v:roundrect w14:anchorId="5FFADC85" id="Rounded Rectangle 5" o:spid="_x0000_s1026" style="position:absolute;margin-left:-8.6pt;margin-top:14pt;width:411.75pt;height:171.75pt;z-index:-251653120;visibility:visible;mso-wrap-style:square;mso-width-percent:0;mso-height-percent:0;mso-wrap-distance-left:9pt;mso-wrap-distance-top:0;mso-wrap-distance-right:9pt;mso-wrap-distance-bottom:0;mso-position-horizontal:absolute;mso-position-horizontal-relative:text;mso-position-vertical:absolute;mso-position-vertical-relative:text;mso-width-percent:0;mso-height-percent:0;mso-width-relative:margin;mso-height-relative:margin;v-text-anchor:middle" arcsize="10923f" o:gfxdata="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" fillcolor="#deeaf6 [660]" strokecolor="#1f4d78 [1604]" strokeweight="1pt">
+              <v:roundrect w14:anchorId="17F3EE54" id="Rounded Rectangle 5" o:spid="_x0000_s1026" style="position:absolute;margin-left:-8.6pt;margin-top:14pt;width:411.75pt;height:187.5pt;z-index:-251653120;visibility:visible;mso-wrap-style:square;mso-width-percent:0;mso-height-percent:0;mso-wrap-distance-left:9pt;mso-wrap-distance-top:0;mso-wrap-distance-right:9pt;mso-wrap-distance-bottom:0;mso-position-horizontal:absolute;mso-position-horizontal-relative:text;mso-position-vertical:absolute;mso-position-vertical-relative:text;mso-width-percent:0;mso-height-percent:0;mso-width-relative:margin;mso-height-relative:margin;v-text-anchor:middle" arcsize="10923f" o:gfxdata="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" fillcolor="#deeaf6 [660]" strokecolor="#1f4d78 [1604]" strokeweight="1pt">
                 <v:stroke joinstyle="miter"/>
               </v:roundrect>
             </w:pict>
@@ -414,10 +411,7 @@
         </w:rPr>
       </w:pPr>
       <w:r>
-        <w:t>5 m</w:t>
-      </w:r>
-      <w:r>
-        <w:t>aart = Vergadering zonder klant</w:t>
+        <w:t>5 maart = Vergadering zonder klant</w:t>
       </w:r>
     </w:p>
     <w:p>
@@ -517,10 +511,19 @@
         </w:numPr>
       </w:pPr>
       <w:r>
-        <w:t>Project activiteiten m</w:t>
-      </w:r>
-      <w:r>
-        <w:t>aken/verdelen</w:t>
+        <w:t>Project activiteiten maken/verdelen</w:t>
+      </w:r>
+    </w:p>
+    <w:p>
+      <w:pPr>
+        <w:pStyle w:val="ListParagraph"/>
+        <w:numPr>
+          <w:ilvl w:val="0"/>
+          <w:numId w:val="1"/>
+        </w:numPr>
+      </w:pPr>
+      <w:r>
+        <w:t>Maken van tabel in game voor opslaan username</w:t>
       </w:r>
     </w:p>
     <w:p>
@@ -590,26 +593,26 @@
           <w:b/>
         </w:rPr>
         <w:t xml:space="preserve"> vergadering DD-MM-YYYY</w:t>
-      </w:r>
-    </w:p>
-    <w:p>
-      <w:r>
-        <w:t>…</w:t>
-      </w:r>
-    </w:p>
-    <w:p/>
-    <w:p>
-      <w:r>
-        <w:rPr>
-          <w:b/>
-        </w:rPr>
-        <w:t xml:space="preserve">NOTES: </w:t>
-      </w:r>
-      <w:r>
-        <w:t>…</w:t>
       </w:r>
       <w:bookmarkStart w:id="0" w:name="_GoBack"/>
       <w:bookmarkEnd w:id="0"/>
+    </w:p>
+    <w:p>
+      <w:r>
+        <w:t>…</w:t>
+      </w:r>
+    </w:p>
+    <w:p/>
+    <w:p>
+      <w:r>
+        <w:rPr>
+          <w:b/>
+        </w:rPr>
+        <w:t xml:space="preserve">NOTES: </w:t>
+      </w:r>
+      <w:r>
+        <w:t>…</w:t>
+      </w:r>
     </w:p>
     <w:sectPr>
       <w:pgSz w:w="11906" w:h="16838"/>

</xml_diff>

<commit_message>
Added version to PvA and some code changes
</commit_message>
<xml_diff>
--- a/Vergadering Info.docx
+++ b/Vergadering Info.docx
@@ -8,7 +8,6 @@
           <w:b/>
         </w:rPr>
       </w:pPr>
-      <w:bookmarkStart w:id="0" w:name="_GoBack"/>
       <w:r>
         <w:rPr>
           <w:b/>
@@ -21,13 +20,13 @@
               <wp:anchor distT="0" distB="0" distL="114300" distR="114300" simplePos="0" relativeHeight="251659264" behindDoc="1" locked="0" layoutInCell="1" allowOverlap="1" wp14:anchorId="5A05DD13" wp14:editId="2DFF0496">
                 <wp:simplePos x="0" y="0"/>
                 <wp:positionH relativeFrom="column">
-                  <wp:posOffset>-109219</wp:posOffset>
+                  <wp:posOffset>-109220</wp:posOffset>
                 </wp:positionH>
                 <wp:positionV relativeFrom="paragraph">
                   <wp:posOffset>-80645</wp:posOffset>
                 </wp:positionV>
-                <wp:extent cx="2686050" cy="1457325"/>
-                <wp:effectExtent l="0" t="0" r="19050" b="28575"/>
+                <wp:extent cx="2686050" cy="2038350"/>
+                <wp:effectExtent l="0" t="0" r="19050" b="19050"/>
                 <wp:wrapNone/>
                 <wp:docPr id="3" name="Rounded Rectangle 3"/>
                 <wp:cNvGraphicFramePr/>
@@ -38,7 +37,7 @@
                       <wps:spPr>
                         <a:xfrm>
                           <a:off x="0" y="0"/>
-                          <a:ext cx="2686050" cy="1457325"/>
+                          <a:ext cx="2686050" cy="2038350"/>
                         </a:xfrm>
                         <a:prstGeom prst="roundRect">
                           <a:avLst/>
@@ -91,14 +90,13 @@
           </mc:Choice>
           <mc:Fallback>
             <w:pict>
-              <v:roundrect w14:anchorId="7F601819" id="Rounded Rectangle 3" o:spid="_x0000_s1026" style="position:absolute;margin-left:-8.6pt;margin-top:-6.35pt;width:211.5pt;height:114.75pt;z-index:-251657216;visibility:visible;mso-wrap-style:square;mso-width-percent:0;mso-height-percent:0;mso-wrap-distance-left:9pt;mso-wrap-distance-top:0;mso-wrap-distance-right:9pt;mso-wrap-distance-bottom:0;mso-position-horizontal:absolute;mso-position-horizontal-relative:text;mso-position-vertical:absolute;mso-position-vertical-relative:text;mso-width-percent:0;mso-height-percent:0;mso-width-relative:margin;mso-height-relative:margin;v-text-anchor:middle" arcsize="10923f" o:gfxdata="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" fillcolor="#fff2cc [663]" strokecolor="#ffc000 [3207]" strokeweight="1pt">
+              <v:roundrect w14:anchorId="1D535C25" id="Rounded Rectangle 3" o:spid="_x0000_s1026" style="position:absolute;margin-left:-8.6pt;margin-top:-6.35pt;width:211.5pt;height:160.5pt;z-index:-251657216;visibility:visible;mso-wrap-style:square;mso-width-percent:0;mso-height-percent:0;mso-wrap-distance-left:9pt;mso-wrap-distance-top:0;mso-wrap-distance-right:9pt;mso-wrap-distance-bottom:0;mso-position-horizontal:absolute;mso-position-horizontal-relative:text;mso-position-vertical:absolute;mso-position-vertical-relative:text;mso-width-percent:0;mso-height-percent:0;mso-width-relative:margin;mso-height-relative:margin;v-text-anchor:middle" arcsize="10923f" o:gfxdata="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" fillcolor="#fff2cc [663]" strokecolor="#ffc000 [3207]" strokeweight="1pt">
                 <v:stroke joinstyle="miter"/>
               </v:roundrect>
             </w:pict>
           </mc:Fallback>
         </mc:AlternateContent>
       </w:r>
-      <w:bookmarkEnd w:id="0"/>
       <w:proofErr w:type="spellStart"/>
       <w:r>
         <w:rPr>
@@ -133,7 +131,28 @@
     </w:p>
     <w:p>
       <w:r>
-        <w:t>rutger.van.teutem@gmail.com - voorzitter</w:t>
+        <w:t xml:space="preserve">rutger.van.teutem@gmail.com </w:t>
+      </w:r>
+      <w:r>
+        <w:t>–</w:t>
+      </w:r>
+      <w:r>
+        <w:t xml:space="preserve"> voorzitter</w:t>
+      </w:r>
+    </w:p>
+    <w:p>
+      <w:hyperlink r:id="rId5" w:history="1">
+        <w:r>
+          <w:rPr>
+            <w:rStyle w:val="Hyperlink"/>
+          </w:rPr>
+          <w:t>erwin.van.tilburg@hotmail.com</w:t>
+        </w:r>
+      </w:hyperlink>
+    </w:p>
+    <w:p>
+      <w:r>
+        <w:t>valentijnkilian@gmail.com</w:t>
       </w:r>
     </w:p>
     <w:p>
@@ -240,6 +259,12 @@
         </w:rPr>
         <w:t>ng na 1e vergadering 18-02-2015</w:t>
       </w:r>
+      <w:r>
+        <w:rPr>
+          <w:b/>
+        </w:rPr>
+        <w:t xml:space="preserve"> (met klant)</w:t>
+      </w:r>
     </w:p>
     <w:p>
       <w:r>
@@ -293,14 +318,13 @@
         <w:t>NOTES</w:t>
       </w:r>
       <w:r>
-        <w:t xml:space="preserve">: Vergadering opgenomen: </w:t>
-      </w:r>
-      <w:r>
-        <w:rPr>
-          <w:i/>
-        </w:rPr>
-        <w:t>"18 feb 2015 vergadering".</w:t>
-      </w:r>
+        <w:t xml:space="preserve">: </w:t>
+      </w:r>
+      <w:r>
+        <w:t>…</w:t>
+      </w:r>
+      <w:bookmarkStart w:id="0" w:name="_GoBack"/>
+      <w:bookmarkEnd w:id="0"/>
     </w:p>
     <w:p>
       <w:r>
@@ -312,7 +336,7 @@
         <mc:AlternateContent>
           <mc:Choice Requires="wps">
             <w:drawing>
-              <wp:anchor distT="0" distB="0" distL="114300" distR="114300" simplePos="0" relativeHeight="251663360" behindDoc="1" locked="0" layoutInCell="1" allowOverlap="1" wp14:anchorId="6391E34F" wp14:editId="6ECA3852">
+              <wp:anchor distT="0" distB="0" distL="114300" distR="114300" simplePos="0" relativeHeight="251663360" behindDoc="1" locked="0" layoutInCell="1" allowOverlap="1" wp14:anchorId="2A19AD02" wp14:editId="360EF813">
                 <wp:simplePos x="0" y="0"/>
                 <wp:positionH relativeFrom="column">
                   <wp:posOffset>-109220</wp:posOffset>
@@ -380,7 +404,7 @@
           </mc:Choice>
           <mc:Fallback>
             <w:pict>
-              <v:roundrect w14:anchorId="7F81EF45" id="Rounded Rectangle 5" o:spid="_x0000_s1026" style="position:absolute;margin-left:-8.6pt;margin-top:14pt;width:411.75pt;height:201.75pt;z-index:-251653120;visibility:visible;mso-wrap-style:square;mso-width-percent:0;mso-height-percent:0;mso-wrap-distance-left:9pt;mso-wrap-distance-top:0;mso-wrap-distance-right:9pt;mso-wrap-distance-bottom:0;mso-position-horizontal:absolute;mso-position-horizontal-relative:text;mso-position-vertical:absolute;mso-position-vertical-relative:text;mso-width-percent:0;mso-height-percent:0;mso-width-relative:margin;mso-height-relative:margin;v-text-anchor:middle" arcsize="10923f" o:gfxdata="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" fillcolor="#deeaf6 [660]" strokecolor="#1f4d78 [1604]" strokeweight="1pt">
+              <v:roundrect w14:anchorId="1CD1AAD5" id="Rounded Rectangle 5" o:spid="_x0000_s1026" style="position:absolute;margin-left:-8.6pt;margin-top:14pt;width:411.75pt;height:201.75pt;z-index:-251653120;visibility:visible;mso-wrap-style:square;mso-width-percent:0;mso-height-percent:0;mso-wrap-distance-left:9pt;mso-wrap-distance-top:0;mso-wrap-distance-right:9pt;mso-wrap-distance-bottom:0;mso-position-horizontal:absolute;mso-position-horizontal-relative:text;mso-position-vertical:absolute;mso-position-vertical-relative:text;mso-width-percent:0;mso-height-percent:0;mso-width-relative:margin;mso-height-relative:margin;v-text-anchor:middle" arcsize="10923f" o:gfxdata="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" fillcolor="#deeaf6 [660]" strokecolor="#1f4d78 [1604]" strokeweight="1pt">
                 <v:stroke joinstyle="miter"/>
               </v:roundrect>
             </w:pict>
@@ -418,6 +442,12 @@
         </w:rPr>
         <w:t>gadering 04-03-2015</w:t>
       </w:r>
+      <w:r>
+        <w:rPr>
+          <w:b/>
+        </w:rPr>
+        <w:t xml:space="preserve"> (met klant)</w:t>
+      </w:r>
     </w:p>
     <w:p>
       <w:pPr>
@@ -566,35 +596,108 @@
         <w:t>NOTES</w:t>
       </w:r>
       <w:r>
-        <w:t xml:space="preserve">: Vergadering opgenomen: </w:t>
+        <w:t xml:space="preserve">: </w:t>
+      </w:r>
+      <w:r>
+        <w:t>Vergadering staat in Opgenomen Notulen-&gt;</w:t>
       </w:r>
       <w:r>
         <w:rPr>
           <w:i/>
         </w:rPr>
-        <w:t xml:space="preserve">"New </w:t>
-      </w:r>
-      <w:proofErr w:type="spellStart"/>
-      <w:r>
+        <w:t>Notulen - 04-03-2015.mp3</w:t>
+      </w:r>
+    </w:p>
+    <w:p>
+      <w:pPr>
         <w:rPr>
           <w:i/>
         </w:rPr>
-        <w:t>recording</w:t>
-      </w:r>
-      <w:proofErr w:type="spellEnd"/>
-      <w:r>
-        <w:rPr>
-          <w:i/>
-        </w:rPr>
-        <w:t>".</w:t>
-      </w:r>
-    </w:p>
-    <w:p>
-      <w:pPr>
-        <w:rPr>
-          <w:i/>
-        </w:rPr>
-      </w:pPr>
+      </w:pPr>
+      <w:r>
+        <w:rPr>
+          <w:b/>
+          <w:noProof/>
+          <w:lang w:eastAsia="nl-NL"/>
+        </w:rPr>
+        <mc:AlternateContent>
+          <mc:Choice Requires="wps">
+            <w:drawing>
+              <wp:anchor distT="0" distB="0" distL="114300" distR="114300" simplePos="0" relativeHeight="251665408" behindDoc="1" locked="0" layoutInCell="1" allowOverlap="1" wp14:anchorId="18FD811F" wp14:editId="504F3F7A">
+                <wp:simplePos x="0" y="0"/>
+                <wp:positionH relativeFrom="column">
+                  <wp:posOffset>-109220</wp:posOffset>
+                </wp:positionH>
+                <wp:positionV relativeFrom="paragraph">
+                  <wp:posOffset>124460</wp:posOffset>
+                </wp:positionV>
+                <wp:extent cx="5229225" cy="1228725"/>
+                <wp:effectExtent l="0" t="0" r="28575" b="28575"/>
+                <wp:wrapNone/>
+                <wp:docPr id="1" name="Rounded Rectangle 1"/>
+                <wp:cNvGraphicFramePr/>
+                <a:graphic xmlns:a="http://schemas.openxmlformats.org/drawingml/2006/main">
+                  <a:graphicData uri="http://schemas.microsoft.com/office/word/2010/wordprocessingShape">
+                    <wps:wsp>
+                      <wps:cNvSpPr/>
+                      <wps:spPr>
+                        <a:xfrm>
+                          <a:off x="0" y="0"/>
+                          <a:ext cx="5229225" cy="1228725"/>
+                        </a:xfrm>
+                        <a:prstGeom prst="roundRect">
+                          <a:avLst/>
+                        </a:prstGeom>
+                        <a:solidFill>
+                          <a:schemeClr val="accent1">
+                            <a:lumMod val="20000"/>
+                            <a:lumOff val="80000"/>
+                          </a:schemeClr>
+                        </a:solidFill>
+                      </wps:spPr>
+                      <wps:style>
+                        <a:lnRef idx="2">
+                          <a:schemeClr val="accent1">
+                            <a:shade val="50000"/>
+                          </a:schemeClr>
+                        </a:lnRef>
+                        <a:fillRef idx="1">
+                          <a:schemeClr val="accent1"/>
+                        </a:fillRef>
+                        <a:effectRef idx="0">
+                          <a:schemeClr val="accent1"/>
+                        </a:effectRef>
+                        <a:fontRef idx="minor">
+                          <a:schemeClr val="lt1"/>
+                        </a:fontRef>
+                      </wps:style>
+                      <wps:bodyPr rot="0" spcFirstLastPara="0" vertOverflow="overflow" horzOverflow="overflow" vert="horz" wrap="square" lIns="91440" tIns="45720" rIns="91440" bIns="45720" numCol="1" spcCol="0" rtlCol="0" fromWordArt="0" anchor="ctr" anchorCtr="0" forceAA="0" compatLnSpc="1">
+                        <a:prstTxWarp prst="textNoShape">
+                          <a:avLst/>
+                        </a:prstTxWarp>
+                        <a:noAutofit/>
+                      </wps:bodyPr>
+                    </wps:wsp>
+                  </a:graphicData>
+                </a:graphic>
+                <wp14:sizeRelH relativeFrom="margin">
+                  <wp14:pctWidth>0</wp14:pctWidth>
+                </wp14:sizeRelH>
+                <wp14:sizeRelV relativeFrom="margin">
+                  <wp14:pctHeight>0</wp14:pctHeight>
+                </wp14:sizeRelV>
+              </wp:anchor>
+            </w:drawing>
+          </mc:Choice>
+          <mc:Fallback>
+            <w:pict>
+              <v:roundrect w14:anchorId="0107335D" id="Rounded Rectangle 1" o:spid="_x0000_s1026" style="position:absolute;margin-left:-8.6pt;margin-top:9.8pt;width:411.75pt;height:96.75pt;z-index:-251651072;visibility:visible;mso-wrap-style:square;mso-width-percent:0;mso-height-percent:0;mso-wrap-distance-left:9pt;mso-wrap-distance-top:0;mso-wrap-distance-right:9pt;mso-wrap-distance-bottom:0;mso-position-horizontal:absolute;mso-position-horizontal-relative:text;mso-position-vertical:absolute;mso-position-vertical-relative:text;mso-width-percent:0;mso-height-percent:0;mso-width-relative:margin;mso-height-relative:margin;v-text-anchor:middle" arcsize="10923f" o:gfxdata="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" fillcolor="#deeaf6 [660]" strokecolor="#1f4d78 [1604]" strokeweight="1pt">
+                <v:stroke joinstyle="miter"/>
+              </v:roundrect>
+            </w:pict>
+          </mc:Fallback>
+        </mc:AlternateContent>
+      </w:r>
     </w:p>
     <w:p>
       <w:pPr>
@@ -619,12 +722,38 @@
         <w:rPr>
           <w:b/>
         </w:rPr>
-        <w:t xml:space="preserve"> vergadering DD-MM-YYYY</w:t>
-      </w:r>
-    </w:p>
-    <w:p>
-      <w:r>
-        <w:t>…</w:t>
+        <w:t xml:space="preserve"> vergadering </w:t>
+      </w:r>
+      <w:r>
+        <w:rPr>
+          <w:b/>
+        </w:rPr>
+        <w:t>05-03</w:t>
+      </w:r>
+      <w:r>
+        <w:rPr>
+          <w:b/>
+        </w:rPr>
+        <w:t>-</w:t>
+      </w:r>
+      <w:r>
+        <w:rPr>
+          <w:b/>
+        </w:rPr>
+        <w:t>2015</w:t>
+      </w:r>
+    </w:p>
+    <w:p>
+      <w:r>
+        <w:t>11 maart = Vergadering met klant (toch</w:t>
+      </w:r>
+      <w:proofErr w:type="gramStart"/>
+      <w:r>
+        <w:t>..</w:t>
+      </w:r>
+      <w:proofErr w:type="gramEnd"/>
+      <w:r>
+        <w:t>?)</w:t>
       </w:r>
     </w:p>
     <w:p/>
@@ -636,7 +765,7 @@
         <w:t xml:space="preserve">NOTES: </w:t>
       </w:r>
       <w:r>
-        <w:t>…</w:t>
+        <w:t>Vergader agenda komt nog op Google Drive te staan</w:t>
       </w:r>
     </w:p>
     <w:sectPr>
@@ -1202,6 +1331,17 @@
       <w:contextualSpacing/>
     </w:pPr>
   </w:style>
+  <w:style w:type="character" w:styleId="Hyperlink">
+    <w:name w:val="Hyperlink"/>
+    <w:basedOn w:val="DefaultParagraphFont"/>
+    <w:uiPriority w:val="99"/>
+    <w:unhideWhenUsed/>
+    <w:rsid w:val="00634723"/>
+    <w:rPr>
+      <w:color w:val="0563C1" w:themeColor="hyperlink"/>
+      <w:u w:val="single"/>
+    </w:rPr>
+  </w:style>
 </w:styles>
 </file>
 

</xml_diff>